<commit_message>
Cambios en Video guía MUNICIPIOS
</commit_message>
<xml_diff>
--- a/PDRMYE/GUÍAS RÁPIDAS/CPH/Aportaciones Estatales/FODEM.docx
+++ b/PDRMYE/GUÍAS RÁPIDAS/CPH/Aportaciones Estatales/FODEM.docx
@@ -259,7 +259,7 @@
         <mc:AlternateContent>
           <mc:Choice Requires="wps">
             <w:drawing>
-              <wp:anchor distT="0" distB="0" distL="114300" distR="114300" simplePos="0" relativeHeight="251781120" behindDoc="0" locked="0" layoutInCell="1" allowOverlap="1" wp14:anchorId="6E426A2F" wp14:editId="28D1BE99">
+              <wp:anchor distT="0" distB="0" distL="114300" distR="114300" simplePos="0" relativeHeight="251781120" behindDoc="0" locked="0" layoutInCell="1" allowOverlap="1" wp14:anchorId="6E426A2F" wp14:editId="3CFC452E">
                 <wp:simplePos x="0" y="0"/>
                 <wp:positionH relativeFrom="margin">
                   <wp:posOffset>-888749</wp:posOffset>
@@ -267,8 +267,8 @@
                 <wp:positionV relativeFrom="paragraph">
                   <wp:posOffset>378416</wp:posOffset>
                 </wp:positionV>
-                <wp:extent cx="7357110" cy="933907"/>
-                <wp:effectExtent l="57150" t="38100" r="53340" b="76200"/>
+                <wp:extent cx="7357110" cy="1222744"/>
+                <wp:effectExtent l="57150" t="38100" r="53340" b="73025"/>
                 <wp:wrapNone/>
                 <wp:docPr id="4" name="Rectángulo 4"/>
                 <wp:cNvGraphicFramePr/>
@@ -279,7 +279,7 @@
                       <wps:spPr>
                         <a:xfrm>
                           <a:off x="0" y="0"/>
-                          <a:ext cx="7357110" cy="933907"/>
+                          <a:ext cx="7357110" cy="1222744"/>
                         </a:xfrm>
                         <a:prstGeom prst="rect">
                           <a:avLst/>
@@ -331,7 +331,17 @@
                                 <w:szCs w:val="36"/>
                                 <w:lang w:val="es-MX"/>
                               </w:rPr>
-                              <w:t xml:space="preserve"> DE OPERACIONES DE LA PLATAFORMA DE DISTRIBUCIÓN DE RECURSOS A MUNICIPIOS Y ENTIDADES</w:t>
+                              <w:t xml:space="preserve"> DE OPERACIONES DE LA PLATAFORMA DE DISTRIBUCIÓN DE RECURSOS A MUNICIPIOS Y </w:t>
+                            </w:r>
+                            <w:r>
+                              <w:rPr>
+                                <w:rFonts w:ascii="Arial" w:hAnsi="Arial" w:cs="Arial"/>
+                                <w:b/>
+                                <w:sz w:val="36"/>
+                                <w:szCs w:val="36"/>
+                                <w:lang w:val="es-MX"/>
+                              </w:rPr>
+                              <w:t>ORGANISMOS PÚBLICOS DESCENTRALIZADOS</w:t>
                             </w:r>
                             <w:r>
                               <w:rPr>
@@ -342,7 +352,27 @@
                                 <w:lang w:val="es-MX"/>
                               </w:rPr>
                               <w:br/>
-                              <w:t>MÓDULO “DIRECCIÓN DE PLANEACIÓN HACENDARÍA”</w:t>
+                              <w:t>MÓDULO “</w:t>
+                            </w:r>
+                            <w:r>
+                              <w:rPr>
+                                <w:rFonts w:ascii="Arial" w:hAnsi="Arial" w:cs="Arial"/>
+                                <w:b/>
+                                <w:sz w:val="36"/>
+                                <w:szCs w:val="36"/>
+                                <w:lang w:val="es-MX"/>
+                              </w:rPr>
+                              <w:t>COORDINACIÓN</w:t>
+                            </w:r>
+                            <w:r>
+                              <w:rPr>
+                                <w:rFonts w:ascii="Arial" w:hAnsi="Arial" w:cs="Arial"/>
+                                <w:b/>
+                                <w:sz w:val="36"/>
+                                <w:szCs w:val="36"/>
+                                <w:lang w:val="es-MX"/>
+                              </w:rPr>
+                              <w:t xml:space="preserve"> DE PLANEACIÓN HACENDARÍA”</w:t>
                             </w:r>
                           </w:p>
                         </w:txbxContent>
@@ -367,7 +397,7 @@
           </mc:Choice>
           <mc:Fallback>
             <w:pict>
-              <v:rect w14:anchorId="6E426A2F" id="Rectángulo 4" o:spid="_x0000_s1026" style="position:absolute;left:0;text-align:left;margin-left:-70pt;margin-top:29.8pt;width:579.3pt;height:73.55pt;z-index:251781120;visibility:visible;mso-wrap-style:square;mso-width-percent:0;mso-height-percent:0;mso-wrap-distance-left:9pt;mso-wrap-distance-top:0;mso-wrap-distance-right:9pt;mso-wrap-distance-bottom:0;mso-position-horizontal:absolute;mso-position-horizontal-relative:margin;mso-position-vertical:absolute;mso-position-vertical-relative:text;mso-width-percent:0;mso-height-percent:0;mso-width-relative:margin;mso-height-relative:margin;v-text-anchor:middle" o:gfxdata="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" fillcolor="#aaa [3030]" stroked="f">
+              <v:rect w14:anchorId="6E426A2F" id="Rectángulo 4" o:spid="_x0000_s1026" style="position:absolute;left:0;text-align:left;margin-left:-70pt;margin-top:29.8pt;width:579.3pt;height:96.3pt;z-index:251781120;visibility:visible;mso-wrap-style:square;mso-width-percent:0;mso-height-percent:0;mso-wrap-distance-left:9pt;mso-wrap-distance-top:0;mso-wrap-distance-right:9pt;mso-wrap-distance-bottom:0;mso-position-horizontal:absolute;mso-position-horizontal-relative:margin;mso-position-vertical:absolute;mso-position-vertical-relative:text;mso-width-percent:0;mso-height-percent:0;mso-width-relative:margin;mso-height-relative:margin;v-text-anchor:middle" o:gfxdata="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" fillcolor="#aaa [3030]" stroked="f">
                 <v:fill color2="#a3a3a3 [3174]" rotate="t" colors="0 #afafaf;.5 #a5a5a5;1 #929292" focus="100%" type="gradient">
                   <o:fill v:ext="view" type="gradientUnscaled"/>
                 </v:fill>
@@ -403,7 +433,17 @@
                           <w:szCs w:val="36"/>
                           <w:lang w:val="es-MX"/>
                         </w:rPr>
-                        <w:t xml:space="preserve"> DE OPERACIONES DE LA PLATAFORMA DE DISTRIBUCIÓN DE RECURSOS A MUNICIPIOS Y ENTIDADES</w:t>
+                        <w:t xml:space="preserve"> DE OPERACIONES DE LA PLATAFORMA DE DISTRIBUCIÓN DE RECURSOS A MUNICIPIOS Y </w:t>
+                      </w:r>
+                      <w:r>
+                        <w:rPr>
+                          <w:rFonts w:ascii="Arial" w:hAnsi="Arial" w:cs="Arial"/>
+                          <w:b/>
+                          <w:sz w:val="36"/>
+                          <w:szCs w:val="36"/>
+                          <w:lang w:val="es-MX"/>
+                        </w:rPr>
+                        <w:t>ORGANISMOS PÚBLICOS DESCENTRALIZADOS</w:t>
                       </w:r>
                       <w:r>
                         <w:rPr>
@@ -414,7 +454,27 @@
                           <w:lang w:val="es-MX"/>
                         </w:rPr>
                         <w:br/>
-                        <w:t>MÓDULO “DIRECCIÓN DE PLANEACIÓN HACENDARÍA”</w:t>
+                        <w:t>MÓDULO “</w:t>
+                      </w:r>
+                      <w:r>
+                        <w:rPr>
+                          <w:rFonts w:ascii="Arial" w:hAnsi="Arial" w:cs="Arial"/>
+                          <w:b/>
+                          <w:sz w:val="36"/>
+                          <w:szCs w:val="36"/>
+                          <w:lang w:val="es-MX"/>
+                        </w:rPr>
+                        <w:t>COORDINACIÓN</w:t>
+                      </w:r>
+                      <w:r>
+                        <w:rPr>
+                          <w:rFonts w:ascii="Arial" w:hAnsi="Arial" w:cs="Arial"/>
+                          <w:b/>
+                          <w:sz w:val="36"/>
+                          <w:szCs w:val="36"/>
+                          <w:lang w:val="es-MX"/>
+                        </w:rPr>
+                        <w:t xml:space="preserve"> DE PLANEACIÓN HACENDARÍA”</w:t>
                       </w:r>
                     </w:p>
                   </w:txbxContent>
@@ -2217,7 +2277,21 @@
           <w:sz w:val="24"/>
         </w:rPr>
         <w:tab/>
-        <w:t xml:space="preserve">Lograr que, mediante el presente manual, los usuarios de la Dirección de Planeación Hacendaria puedan consultar los pasos a seguir para el registro de </w:t>
+        <w:t xml:space="preserve">Lograr que, mediante el presente manual, los usuarios de la </w:t>
+      </w:r>
+      <w:r>
+        <w:rPr>
+          <w:rFonts w:ascii="Arial" w:hAnsi="Arial" w:cs="Arial"/>
+          <w:sz w:val="24"/>
+        </w:rPr>
+        <w:t>Coordinación</w:t>
+      </w:r>
+      <w:r>
+        <w:rPr>
+          <w:rFonts w:ascii="Arial" w:hAnsi="Arial" w:cs="Arial"/>
+          <w:sz w:val="24"/>
+        </w:rPr>
+        <w:t xml:space="preserve"> de Planeación Hacendaria puedan consultar los pasos a seguir para el registro de </w:t>
       </w:r>
       <w:r>
         <w:rPr>
@@ -2586,8 +2660,6 @@
                               </w:rPr>
                               <w:t>Instrucciones para proceso de cá</w:t>
                             </w:r>
-                            <w:bookmarkStart w:id="6" w:name="_GoBack"/>
-                            <w:bookmarkEnd w:id="6"/>
                             <w:r>
                               <w:rPr>
                                 <w:b/>
@@ -2709,7 +2781,7 @@
           <w:szCs w:val="44"/>
         </w:rPr>
       </w:pPr>
-      <w:bookmarkStart w:id="8" w:name="_Toc124522208"/>
+      <w:bookmarkStart w:id="6" w:name="_Toc124522208"/>
       <w:r>
         <w:rPr>
           <w:rFonts w:cs="Arial"/>
@@ -2728,263 +2800,644 @@
         </w:rPr>
         <w:t>DESARROLLO MUNICIPAL (FODEM)</w:t>
       </w:r>
+      <w:bookmarkEnd w:id="6"/>
+    </w:p>
+    <w:p>
+      <w:pPr>
+        <w:spacing w:line="276" w:lineRule="auto"/>
+        <w:jc w:val="center"/>
+        <w:rPr>
+          <w:rFonts w:ascii="Arial" w:hAnsi="Arial" w:cs="Arial"/>
+          <w:sz w:val="24"/>
+          <w:szCs w:val="24"/>
+        </w:rPr>
+      </w:pPr>
+    </w:p>
+    <w:p>
+      <w:pPr>
+        <w:spacing w:line="276" w:lineRule="auto"/>
+        <w:jc w:val="center"/>
+        <w:rPr>
+          <w:rFonts w:ascii="Arial" w:hAnsi="Arial" w:cs="Arial"/>
+          <w:sz w:val="24"/>
+          <w:szCs w:val="24"/>
+        </w:rPr>
+      </w:pPr>
+    </w:p>
+    <w:p>
+      <w:pPr>
+        <w:spacing w:line="276" w:lineRule="auto"/>
+        <w:jc w:val="center"/>
+        <w:rPr>
+          <w:rFonts w:ascii="Arial" w:hAnsi="Arial" w:cs="Arial"/>
+          <w:sz w:val="24"/>
+          <w:szCs w:val="24"/>
+        </w:rPr>
+      </w:pPr>
+    </w:p>
+    <w:p>
+      <w:pPr>
+        <w:spacing w:line="276" w:lineRule="auto"/>
+        <w:jc w:val="center"/>
+        <w:rPr>
+          <w:rFonts w:ascii="Arial" w:hAnsi="Arial" w:cs="Arial"/>
+          <w:sz w:val="24"/>
+          <w:szCs w:val="24"/>
+        </w:rPr>
+      </w:pPr>
+    </w:p>
+    <w:p>
+      <w:pPr>
+        <w:spacing w:line="276" w:lineRule="auto"/>
+        <w:jc w:val="center"/>
+        <w:rPr>
+          <w:rFonts w:ascii="Arial" w:hAnsi="Arial" w:cs="Arial"/>
+          <w:sz w:val="24"/>
+          <w:szCs w:val="24"/>
+        </w:rPr>
+      </w:pPr>
+    </w:p>
+    <w:p>
+      <w:pPr>
+        <w:spacing w:line="276" w:lineRule="auto"/>
+        <w:jc w:val="center"/>
+        <w:rPr>
+          <w:rFonts w:ascii="Arial" w:hAnsi="Arial" w:cs="Arial"/>
+          <w:sz w:val="24"/>
+          <w:szCs w:val="24"/>
+        </w:rPr>
+      </w:pPr>
+    </w:p>
+    <w:p>
+      <w:pPr>
+        <w:spacing w:line="276" w:lineRule="auto"/>
+        <w:jc w:val="center"/>
+        <w:rPr>
+          <w:rFonts w:ascii="Arial" w:hAnsi="Arial" w:cs="Arial"/>
+          <w:sz w:val="24"/>
+          <w:szCs w:val="24"/>
+        </w:rPr>
+      </w:pPr>
+    </w:p>
+    <w:p>
+      <w:pPr>
+        <w:spacing w:line="276" w:lineRule="auto"/>
+        <w:jc w:val="center"/>
+        <w:rPr>
+          <w:rFonts w:ascii="Arial" w:hAnsi="Arial" w:cs="Arial"/>
+          <w:sz w:val="24"/>
+          <w:szCs w:val="24"/>
+        </w:rPr>
+      </w:pPr>
+    </w:p>
+    <w:p>
+      <w:pPr>
+        <w:spacing w:line="276" w:lineRule="auto"/>
+        <w:jc w:val="center"/>
+        <w:rPr>
+          <w:rFonts w:ascii="Arial" w:hAnsi="Arial" w:cs="Arial"/>
+          <w:sz w:val="24"/>
+          <w:szCs w:val="24"/>
+        </w:rPr>
+      </w:pPr>
+    </w:p>
+    <w:p>
+      <w:pPr>
+        <w:spacing w:line="276" w:lineRule="auto"/>
+        <w:jc w:val="center"/>
+        <w:rPr>
+          <w:rFonts w:ascii="Arial" w:hAnsi="Arial" w:cs="Arial"/>
+          <w:sz w:val="24"/>
+          <w:szCs w:val="24"/>
+        </w:rPr>
+      </w:pPr>
+    </w:p>
+    <w:p>
+      <w:pPr>
+        <w:spacing w:line="276" w:lineRule="auto"/>
+        <w:jc w:val="center"/>
+        <w:rPr>
+          <w:rFonts w:ascii="Arial" w:hAnsi="Arial" w:cs="Arial"/>
+          <w:sz w:val="24"/>
+          <w:szCs w:val="24"/>
+        </w:rPr>
+      </w:pPr>
+    </w:p>
+    <w:p>
+      <w:pPr>
+        <w:spacing w:line="276" w:lineRule="auto"/>
+        <w:jc w:val="center"/>
+        <w:rPr>
+          <w:rFonts w:ascii="Arial" w:hAnsi="Arial" w:cs="Arial"/>
+          <w:sz w:val="24"/>
+          <w:szCs w:val="24"/>
+        </w:rPr>
+      </w:pPr>
+    </w:p>
+    <w:p>
+      <w:pPr>
+        <w:spacing w:line="276" w:lineRule="auto"/>
+        <w:jc w:val="center"/>
+        <w:rPr>
+          <w:rFonts w:ascii="Arial" w:hAnsi="Arial" w:cs="Arial"/>
+          <w:sz w:val="24"/>
+          <w:szCs w:val="24"/>
+        </w:rPr>
+      </w:pPr>
+    </w:p>
+    <w:p>
+      <w:pPr>
+        <w:spacing w:line="276" w:lineRule="auto"/>
+        <w:jc w:val="center"/>
+        <w:rPr>
+          <w:rFonts w:ascii="Arial" w:hAnsi="Arial" w:cs="Arial"/>
+          <w:sz w:val="24"/>
+          <w:szCs w:val="24"/>
+        </w:rPr>
+      </w:pPr>
+    </w:p>
+    <w:p>
+      <w:pPr>
+        <w:spacing w:line="276" w:lineRule="auto"/>
+        <w:rPr>
+          <w:rFonts w:ascii="Arial" w:hAnsi="Arial" w:cs="Arial"/>
+          <w:sz w:val="24"/>
+          <w:szCs w:val="24"/>
+        </w:rPr>
+      </w:pPr>
+    </w:p>
+    <w:p>
+      <w:pPr>
+        <w:spacing w:line="276" w:lineRule="auto"/>
+        <w:rPr>
+          <w:rFonts w:ascii="Arial" w:hAnsi="Arial" w:cs="Arial"/>
+          <w:sz w:val="24"/>
+          <w:szCs w:val="24"/>
+        </w:rPr>
+      </w:pPr>
+    </w:p>
+    <w:p>
+      <w:pPr>
+        <w:spacing w:line="276" w:lineRule="auto"/>
+        <w:rPr>
+          <w:rFonts w:ascii="Arial" w:hAnsi="Arial" w:cs="Arial"/>
+          <w:sz w:val="24"/>
+          <w:szCs w:val="24"/>
+        </w:rPr>
+      </w:pPr>
+    </w:p>
+    <w:p>
+      <w:pPr>
+        <w:spacing w:line="276" w:lineRule="auto"/>
+        <w:rPr>
+          <w:rFonts w:ascii="Arial" w:hAnsi="Arial" w:cs="Arial"/>
+          <w:sz w:val="24"/>
+          <w:szCs w:val="24"/>
+        </w:rPr>
+      </w:pPr>
+    </w:p>
+    <w:p>
+      <w:pPr>
+        <w:spacing w:line="276" w:lineRule="auto"/>
+        <w:rPr>
+          <w:rFonts w:ascii="Arial" w:hAnsi="Arial" w:cs="Arial"/>
+          <w:sz w:val="24"/>
+          <w:szCs w:val="24"/>
+        </w:rPr>
+      </w:pPr>
+    </w:p>
+    <w:p>
+      <w:pPr>
+        <w:spacing w:line="276" w:lineRule="auto"/>
+        <w:rPr>
+          <w:rFonts w:ascii="Arial" w:hAnsi="Arial" w:cs="Arial"/>
+          <w:sz w:val="24"/>
+          <w:szCs w:val="24"/>
+        </w:rPr>
+      </w:pPr>
+    </w:p>
+    <w:p>
+      <w:pPr>
+        <w:pStyle w:val="Ttulo1"/>
+        <w:spacing w:line="276" w:lineRule="auto"/>
+        <w:jc w:val="center"/>
+        <w:rPr>
+          <w:rFonts w:cs="Arial"/>
+        </w:rPr>
+      </w:pPr>
+      <w:bookmarkStart w:id="7" w:name="_Toc123565162"/>
+      <w:bookmarkStart w:id="8" w:name="_Toc124341669"/>
+      <w:bookmarkStart w:id="9" w:name="_Toc124522209"/>
+      <w:r>
+        <w:rPr>
+          <w:rFonts w:cs="Arial"/>
+        </w:rPr>
+        <w:t>1.- Selección de Fondo</w:t>
+      </w:r>
+      <w:bookmarkEnd w:id="7"/>
       <w:bookmarkEnd w:id="8"/>
-    </w:p>
-    <w:p>
-      <w:pPr>
-        <w:spacing w:line="276" w:lineRule="auto"/>
+      <w:bookmarkEnd w:id="9"/>
+    </w:p>
+    <w:p>
+      <w:r>
+        <w:rPr>
+          <w:rFonts w:ascii="Arial" w:hAnsi="Arial" w:cs="Arial"/>
+          <w:b/>
+          <w:noProof/>
+          <w:sz w:val="24"/>
+          <w:szCs w:val="24"/>
+          <w:lang w:val="es-MX" w:eastAsia="es-MX"/>
+        </w:rPr>
+        <w:drawing>
+          <wp:anchor distT="0" distB="0" distL="114300" distR="114300" simplePos="0" relativeHeight="251831296" behindDoc="0" locked="0" layoutInCell="1" allowOverlap="1" wp14:anchorId="3FE61591" wp14:editId="7ECF0794">
+            <wp:simplePos x="0" y="0"/>
+            <wp:positionH relativeFrom="column">
+              <wp:posOffset>2870791</wp:posOffset>
+            </wp:positionH>
+            <wp:positionV relativeFrom="paragraph">
+              <wp:posOffset>268723</wp:posOffset>
+            </wp:positionV>
+            <wp:extent cx="470780" cy="416979"/>
+            <wp:effectExtent l="152400" t="152400" r="367665" b="364490"/>
+            <wp:wrapNone/>
+            <wp:docPr id="12" name="Imagen 12"/>
+            <wp:cNvGraphicFramePr>
+              <a:graphicFrameLocks xmlns:a="http://schemas.openxmlformats.org/drawingml/2006/main" noChangeAspect="1"/>
+            </wp:cNvGraphicFramePr>
+            <a:graphic xmlns:a="http://schemas.openxmlformats.org/drawingml/2006/main">
+              <a:graphicData uri="http://schemas.openxmlformats.org/drawingml/2006/picture">
+                <pic:pic xmlns:pic="http://schemas.openxmlformats.org/drawingml/2006/picture">
+                  <pic:nvPicPr>
+                    <pic:cNvPr id="1" name=""/>
+                    <pic:cNvPicPr/>
+                  </pic:nvPicPr>
+                  <pic:blipFill rotWithShape="1">
+                    <a:blip r:embed="rId10" cstate="print">
+                      <a:extLst>
+                        <a:ext uri="{28A0092B-C50C-407E-A947-70E740481C1C}">
+                          <a14:useLocalDpi xmlns:a14="http://schemas.microsoft.com/office/drawing/2010/main" val="0"/>
+                        </a:ext>
+                      </a:extLst>
+                    </a:blip>
+                    <a:srcRect l="2465" t="2620" r="93425" b="89252"/>
+                    <a:stretch/>
+                  </pic:blipFill>
+                  <pic:spPr bwMode="auto">
+                    <a:xfrm>
+                      <a:off x="0" y="0"/>
+                      <a:ext cx="470780" cy="416979"/>
+                    </a:xfrm>
+                    <a:prstGeom prst="rect">
+                      <a:avLst/>
+                    </a:prstGeom>
+                    <a:ln>
+                      <a:noFill/>
+                    </a:ln>
+                    <a:effectLst>
+                      <a:outerShdw blurRad="292100" dist="139700" dir="2700000" algn="tl" rotWithShape="0">
+                        <a:srgbClr val="333333">
+                          <a:alpha val="65000"/>
+                        </a:srgbClr>
+                      </a:outerShdw>
+                    </a:effectLst>
+                    <a:extLst>
+                      <a:ext uri="{53640926-AAD7-44D8-BBD7-CCE9431645EC}">
+                        <a14:shadowObscured xmlns:a14="http://schemas.microsoft.com/office/drawing/2010/main"/>
+                      </a:ext>
+                    </a:extLst>
+                  </pic:spPr>
+                </pic:pic>
+              </a:graphicData>
+            </a:graphic>
+            <wp14:sizeRelH relativeFrom="page">
+              <wp14:pctWidth>0</wp14:pctWidth>
+            </wp14:sizeRelH>
+            <wp14:sizeRelV relativeFrom="page">
+              <wp14:pctHeight>0</wp14:pctHeight>
+            </wp14:sizeRelV>
+          </wp:anchor>
+        </w:drawing>
+      </w:r>
+    </w:p>
+    <w:p>
+      <w:pPr>
+        <w:rPr>
+          <w:rFonts w:ascii="Arial" w:hAnsi="Arial" w:cs="Arial"/>
+          <w:b/>
+          <w:sz w:val="24"/>
+          <w:szCs w:val="24"/>
+        </w:rPr>
+      </w:pPr>
+      <w:r>
+        <w:rPr>
+          <w:rFonts w:ascii="Arial" w:hAnsi="Arial" w:cs="Arial"/>
+          <w:b/>
+          <w:sz w:val="24"/>
+          <w:szCs w:val="24"/>
+        </w:rPr>
+        <w:t>1.</w:t>
+      </w:r>
+      <w:r>
+        <w:rPr>
+          <w:rFonts w:ascii="Arial" w:hAnsi="Arial" w:cs="Arial"/>
+          <w:b/>
+          <w:sz w:val="24"/>
+          <w:szCs w:val="24"/>
+        </w:rPr>
+        <w:t>1</w:t>
+      </w:r>
+      <w:r>
+        <w:rPr>
+          <w:rFonts w:ascii="Arial" w:hAnsi="Arial" w:cs="Arial"/>
+          <w:b/>
+          <w:sz w:val="24"/>
+          <w:szCs w:val="24"/>
+        </w:rPr>
+        <w:t>- Presionaremos el siguiente botón</w:t>
+      </w:r>
+    </w:p>
+    <w:p>
+      <w:pPr>
+        <w:rPr>
+          <w:rFonts w:ascii="Arial" w:hAnsi="Arial" w:cs="Arial"/>
+          <w:b/>
+          <w:sz w:val="24"/>
+          <w:szCs w:val="24"/>
+        </w:rPr>
+      </w:pPr>
+      <w:r>
+        <w:rPr>
+          <w:rFonts w:ascii="Arial" w:hAnsi="Arial" w:cs="Arial"/>
+          <w:b/>
+          <w:sz w:val="24"/>
+          <w:szCs w:val="24"/>
+        </w:rPr>
+        <w:t>p</w:t>
+      </w:r>
+      <w:r>
+        <w:rPr>
+          <w:rFonts w:ascii="Arial" w:hAnsi="Arial" w:cs="Arial"/>
+          <w:b/>
+          <w:sz w:val="24"/>
+          <w:szCs w:val="24"/>
+        </w:rPr>
+        <w:t>ara mostrar el menú principal</w:t>
+      </w:r>
+    </w:p>
+    <w:p>
+      <w:pPr>
+        <w:rPr>
+          <w:rFonts w:ascii="Arial" w:hAnsi="Arial" w:cs="Arial"/>
+          <w:b/>
+          <w:sz w:val="24"/>
+          <w:szCs w:val="24"/>
+        </w:rPr>
+      </w:pPr>
+    </w:p>
+    <w:p>
+      <w:pPr>
+        <w:rPr>
+          <w:rFonts w:ascii="Arial" w:hAnsi="Arial" w:cs="Arial"/>
+          <w:b/>
+          <w:sz w:val="24"/>
+          <w:szCs w:val="24"/>
+        </w:rPr>
+      </w:pPr>
+      <w:r>
+        <w:rPr>
+          <w:rFonts w:ascii="Arial" w:hAnsi="Arial" w:cs="Arial"/>
+          <w:b/>
+          <w:sz w:val="24"/>
+          <w:szCs w:val="24"/>
+        </w:rPr>
+        <w:t>1.</w:t>
+      </w:r>
+      <w:r>
+        <w:rPr>
+          <w:rFonts w:ascii="Arial" w:hAnsi="Arial" w:cs="Arial"/>
+          <w:b/>
+          <w:sz w:val="24"/>
+          <w:szCs w:val="24"/>
+        </w:rPr>
+        <w:t xml:space="preserve">2.- Seleccionar la opción </w:t>
+      </w:r>
+      <w:r>
+        <w:rPr>
+          <w:rFonts w:ascii="Arial" w:hAnsi="Arial" w:cs="Arial"/>
+          <w:b/>
+          <w:sz w:val="24"/>
+          <w:szCs w:val="24"/>
+        </w:rPr>
+        <w:t>APORTACIONES</w:t>
+      </w:r>
+      <w:r>
+        <w:rPr>
+          <w:rFonts w:ascii="Arial" w:hAnsi="Arial" w:cs="Arial"/>
+          <w:b/>
+          <w:sz w:val="24"/>
+          <w:szCs w:val="24"/>
+        </w:rPr>
+        <w:t xml:space="preserve"> </w:t>
+      </w:r>
+      <w:r>
+        <w:rPr>
+          <w:rFonts w:ascii="Arial" w:hAnsi="Arial" w:cs="Arial"/>
+          <w:b/>
+          <w:sz w:val="24"/>
+          <w:szCs w:val="24"/>
+        </w:rPr>
+        <w:t>ESTATALES</w:t>
+      </w:r>
+      <w:r>
+        <w:rPr>
+          <w:rFonts w:ascii="Arial" w:hAnsi="Arial" w:cs="Arial"/>
+          <w:b/>
+          <w:sz w:val="24"/>
+          <w:szCs w:val="24"/>
+        </w:rPr>
+        <w:t xml:space="preserve"> la cual desplegara un submenú</w:t>
+      </w:r>
+    </w:p>
+    <w:p>
+      <w:pPr>
+        <w:rPr>
+          <w:rFonts w:ascii="Arial" w:hAnsi="Arial" w:cs="Arial"/>
+          <w:b/>
+          <w:sz w:val="24"/>
+          <w:szCs w:val="24"/>
+        </w:rPr>
+      </w:pPr>
+    </w:p>
+    <w:p>
+      <w:pPr>
+        <w:rPr>
+          <w:rFonts w:ascii="Arial" w:hAnsi="Arial" w:cs="Arial"/>
+          <w:b/>
+          <w:sz w:val="24"/>
+          <w:szCs w:val="24"/>
+        </w:rPr>
+      </w:pPr>
+      <w:r>
+        <w:rPr>
+          <w:rFonts w:ascii="Arial" w:hAnsi="Arial" w:cs="Arial"/>
+          <w:b/>
+          <w:sz w:val="24"/>
+          <w:szCs w:val="24"/>
+        </w:rPr>
+        <w:t>1.</w:t>
+      </w:r>
+      <w:r>
+        <w:rPr>
+          <w:rFonts w:ascii="Arial" w:hAnsi="Arial" w:cs="Arial"/>
+          <w:b/>
+          <w:sz w:val="24"/>
+          <w:szCs w:val="24"/>
+        </w:rPr>
+        <w:t>3.- De las opciones del submenú elegiremos la opción “</w:t>
+      </w:r>
+      <w:r>
+        <w:rPr>
+          <w:rFonts w:ascii="Arial" w:hAnsi="Arial" w:cs="Arial"/>
+          <w:b/>
+          <w:sz w:val="24"/>
+          <w:szCs w:val="24"/>
+        </w:rPr>
+        <w:t xml:space="preserve">Fondos de </w:t>
+      </w:r>
+      <w:r>
+        <w:rPr>
+          <w:rFonts w:ascii="Arial" w:hAnsi="Arial" w:cs="Arial"/>
+          <w:b/>
+          <w:sz w:val="24"/>
+          <w:szCs w:val="24"/>
+        </w:rPr>
+        <w:t>Desarrollo Municipal</w:t>
+      </w:r>
+      <w:r>
+        <w:rPr>
+          <w:rFonts w:ascii="Arial" w:hAnsi="Arial" w:cs="Arial"/>
+          <w:b/>
+          <w:sz w:val="24"/>
+          <w:szCs w:val="24"/>
+        </w:rPr>
+        <w:t xml:space="preserve">” </w:t>
+      </w:r>
+    </w:p>
+    <w:p>
+      <w:pPr>
         <w:jc w:val="center"/>
         <w:rPr>
           <w:rFonts w:ascii="Arial" w:hAnsi="Arial" w:cs="Arial"/>
-          <w:sz w:val="24"/>
-          <w:szCs w:val="24"/>
-        </w:rPr>
-      </w:pPr>
-    </w:p>
-    <w:p>
-      <w:pPr>
-        <w:spacing w:line="276" w:lineRule="auto"/>
-        <w:jc w:val="center"/>
-        <w:rPr>
-          <w:rFonts w:ascii="Arial" w:hAnsi="Arial" w:cs="Arial"/>
-          <w:sz w:val="24"/>
-          <w:szCs w:val="24"/>
-        </w:rPr>
-      </w:pPr>
-    </w:p>
-    <w:p>
-      <w:pPr>
-        <w:spacing w:line="276" w:lineRule="auto"/>
-        <w:jc w:val="center"/>
-        <w:rPr>
-          <w:rFonts w:ascii="Arial" w:hAnsi="Arial" w:cs="Arial"/>
-          <w:sz w:val="24"/>
-          <w:szCs w:val="24"/>
-        </w:rPr>
-      </w:pPr>
-    </w:p>
-    <w:p>
-      <w:pPr>
-        <w:spacing w:line="276" w:lineRule="auto"/>
-        <w:jc w:val="center"/>
-        <w:rPr>
-          <w:rFonts w:ascii="Arial" w:hAnsi="Arial" w:cs="Arial"/>
-          <w:sz w:val="24"/>
-          <w:szCs w:val="24"/>
-        </w:rPr>
-      </w:pPr>
-    </w:p>
-    <w:p>
-      <w:pPr>
-        <w:spacing w:line="276" w:lineRule="auto"/>
-        <w:jc w:val="center"/>
-        <w:rPr>
-          <w:rFonts w:ascii="Arial" w:hAnsi="Arial" w:cs="Arial"/>
-          <w:sz w:val="24"/>
-          <w:szCs w:val="24"/>
-        </w:rPr>
-      </w:pPr>
-    </w:p>
-    <w:p>
-      <w:pPr>
-        <w:spacing w:line="276" w:lineRule="auto"/>
-        <w:jc w:val="center"/>
-        <w:rPr>
-          <w:rFonts w:ascii="Arial" w:hAnsi="Arial" w:cs="Arial"/>
-          <w:sz w:val="24"/>
-          <w:szCs w:val="24"/>
-        </w:rPr>
-      </w:pPr>
-    </w:p>
-    <w:p>
-      <w:pPr>
-        <w:spacing w:line="276" w:lineRule="auto"/>
-        <w:jc w:val="center"/>
-        <w:rPr>
-          <w:rFonts w:ascii="Arial" w:hAnsi="Arial" w:cs="Arial"/>
-          <w:sz w:val="24"/>
-          <w:szCs w:val="24"/>
-        </w:rPr>
-      </w:pPr>
-    </w:p>
-    <w:p>
-      <w:pPr>
-        <w:spacing w:line="276" w:lineRule="auto"/>
-        <w:jc w:val="center"/>
-        <w:rPr>
-          <w:rFonts w:ascii="Arial" w:hAnsi="Arial" w:cs="Arial"/>
-          <w:sz w:val="24"/>
-          <w:szCs w:val="24"/>
-        </w:rPr>
-      </w:pPr>
-    </w:p>
-    <w:p>
-      <w:pPr>
-        <w:spacing w:line="276" w:lineRule="auto"/>
-        <w:jc w:val="center"/>
-        <w:rPr>
-          <w:rFonts w:ascii="Arial" w:hAnsi="Arial" w:cs="Arial"/>
-          <w:sz w:val="24"/>
-          <w:szCs w:val="24"/>
-        </w:rPr>
-      </w:pPr>
-    </w:p>
-    <w:p>
-      <w:pPr>
-        <w:spacing w:line="276" w:lineRule="auto"/>
-        <w:jc w:val="center"/>
-        <w:rPr>
-          <w:rFonts w:ascii="Arial" w:hAnsi="Arial" w:cs="Arial"/>
-          <w:sz w:val="24"/>
-          <w:szCs w:val="24"/>
-        </w:rPr>
-      </w:pPr>
-    </w:p>
-    <w:p>
-      <w:pPr>
-        <w:spacing w:line="276" w:lineRule="auto"/>
-        <w:jc w:val="center"/>
-        <w:rPr>
-          <w:rFonts w:ascii="Arial" w:hAnsi="Arial" w:cs="Arial"/>
-          <w:sz w:val="24"/>
-          <w:szCs w:val="24"/>
-        </w:rPr>
-      </w:pPr>
-    </w:p>
-    <w:p>
-      <w:pPr>
-        <w:spacing w:line="276" w:lineRule="auto"/>
-        <w:jc w:val="center"/>
-        <w:rPr>
-          <w:rFonts w:ascii="Arial" w:hAnsi="Arial" w:cs="Arial"/>
-          <w:sz w:val="24"/>
-          <w:szCs w:val="24"/>
-        </w:rPr>
-      </w:pPr>
-    </w:p>
-    <w:p>
-      <w:pPr>
-        <w:spacing w:line="276" w:lineRule="auto"/>
-        <w:jc w:val="center"/>
-        <w:rPr>
-          <w:rFonts w:ascii="Arial" w:hAnsi="Arial" w:cs="Arial"/>
-          <w:sz w:val="24"/>
-          <w:szCs w:val="24"/>
-        </w:rPr>
-      </w:pPr>
-    </w:p>
-    <w:p>
-      <w:pPr>
-        <w:spacing w:line="276" w:lineRule="auto"/>
-        <w:jc w:val="center"/>
-        <w:rPr>
-          <w:rFonts w:ascii="Arial" w:hAnsi="Arial" w:cs="Arial"/>
-          <w:sz w:val="24"/>
-          <w:szCs w:val="24"/>
-        </w:rPr>
-      </w:pPr>
-    </w:p>
-    <w:p>
-      <w:pPr>
-        <w:spacing w:line="276" w:lineRule="auto"/>
-        <w:rPr>
-          <w:rFonts w:ascii="Arial" w:hAnsi="Arial" w:cs="Arial"/>
-          <w:sz w:val="24"/>
-          <w:szCs w:val="24"/>
-        </w:rPr>
-      </w:pPr>
-    </w:p>
-    <w:p>
-      <w:pPr>
-        <w:spacing w:line="276" w:lineRule="auto"/>
-        <w:rPr>
-          <w:rFonts w:ascii="Arial" w:hAnsi="Arial" w:cs="Arial"/>
-          <w:sz w:val="24"/>
-          <w:szCs w:val="24"/>
-        </w:rPr>
-      </w:pPr>
-    </w:p>
-    <w:p>
-      <w:pPr>
-        <w:spacing w:line="276" w:lineRule="auto"/>
-        <w:rPr>
-          <w:rFonts w:ascii="Arial" w:hAnsi="Arial" w:cs="Arial"/>
-          <w:sz w:val="24"/>
-          <w:szCs w:val="24"/>
-        </w:rPr>
-      </w:pPr>
-    </w:p>
-    <w:p>
-      <w:pPr>
-        <w:spacing w:line="276" w:lineRule="auto"/>
-        <w:rPr>
-          <w:rFonts w:ascii="Arial" w:hAnsi="Arial" w:cs="Arial"/>
-          <w:sz w:val="24"/>
-          <w:szCs w:val="24"/>
-        </w:rPr>
-      </w:pPr>
-    </w:p>
-    <w:p>
-      <w:pPr>
-        <w:spacing w:line="276" w:lineRule="auto"/>
-        <w:rPr>
-          <w:rFonts w:ascii="Arial" w:hAnsi="Arial" w:cs="Arial"/>
-          <w:sz w:val="24"/>
-          <w:szCs w:val="24"/>
-        </w:rPr>
-      </w:pPr>
-    </w:p>
-    <w:p>
-      <w:pPr>
-        <w:spacing w:line="276" w:lineRule="auto"/>
-        <w:rPr>
-          <w:rFonts w:ascii="Arial" w:hAnsi="Arial" w:cs="Arial"/>
-          <w:sz w:val="24"/>
-          <w:szCs w:val="24"/>
-        </w:rPr>
-      </w:pPr>
-    </w:p>
-    <w:p>
-      <w:pPr>
-        <w:pStyle w:val="Ttulo1"/>
-        <w:spacing w:line="276" w:lineRule="auto"/>
-        <w:jc w:val="center"/>
-        <w:rPr>
-          <w:rFonts w:cs="Arial"/>
-        </w:rPr>
-      </w:pPr>
-      <w:bookmarkStart w:id="9" w:name="_Toc123565162"/>
-      <w:bookmarkStart w:id="10" w:name="_Toc124341669"/>
-      <w:bookmarkStart w:id="11" w:name="_Toc124522209"/>
-      <w:r>
-        <w:rPr>
-          <w:rFonts w:cs="Arial"/>
-        </w:rPr>
-        <w:t>1.- Selección de Fondo</w:t>
-      </w:r>
-      <w:bookmarkEnd w:id="9"/>
-      <w:bookmarkEnd w:id="10"/>
-      <w:bookmarkEnd w:id="11"/>
-    </w:p>
-    <w:p>
+          <w:b/>
+          <w:sz w:val="24"/>
+          <w:szCs w:val="24"/>
+        </w:rPr>
+      </w:pPr>
+      <w:r>
+        <w:rPr>
+          <w:rFonts w:ascii="Arial" w:hAnsi="Arial" w:cs="Arial"/>
+          <w:b/>
+          <w:noProof/>
+          <w:sz w:val="24"/>
+          <w:szCs w:val="24"/>
+          <w:lang w:val="es-MX" w:eastAsia="es-MX"/>
+        </w:rPr>
+        <w:drawing>
+          <wp:anchor distT="0" distB="0" distL="114300" distR="114300" simplePos="0" relativeHeight="251827200" behindDoc="0" locked="0" layoutInCell="1" allowOverlap="1" wp14:anchorId="01E18C09" wp14:editId="7554EBF9">
+            <wp:simplePos x="0" y="0"/>
+            <wp:positionH relativeFrom="column">
+              <wp:posOffset>1435395</wp:posOffset>
+            </wp:positionH>
+            <wp:positionV relativeFrom="paragraph">
+              <wp:posOffset>162398</wp:posOffset>
+            </wp:positionV>
+            <wp:extent cx="470780" cy="416979"/>
+            <wp:effectExtent l="152400" t="152400" r="367665" b="364490"/>
+            <wp:wrapNone/>
+            <wp:docPr id="10" name="Imagen 10"/>
+            <wp:cNvGraphicFramePr>
+              <a:graphicFrameLocks xmlns:a="http://schemas.openxmlformats.org/drawingml/2006/main" noChangeAspect="1"/>
+            </wp:cNvGraphicFramePr>
+            <a:graphic xmlns:a="http://schemas.openxmlformats.org/drawingml/2006/main">
+              <a:graphicData uri="http://schemas.openxmlformats.org/drawingml/2006/picture">
+                <pic:pic xmlns:pic="http://schemas.openxmlformats.org/drawingml/2006/picture">
+                  <pic:nvPicPr>
+                    <pic:cNvPr id="1" name=""/>
+                    <pic:cNvPicPr/>
+                  </pic:nvPicPr>
+                  <pic:blipFill rotWithShape="1">
+                    <a:blip r:embed="rId10" cstate="print">
+                      <a:extLst>
+                        <a:ext uri="{28A0092B-C50C-407E-A947-70E740481C1C}">
+                          <a14:useLocalDpi xmlns:a14="http://schemas.microsoft.com/office/drawing/2010/main" val="0"/>
+                        </a:ext>
+                      </a:extLst>
+                    </a:blip>
+                    <a:srcRect l="2465" t="2620" r="93425" b="89252"/>
+                    <a:stretch/>
+                  </pic:blipFill>
+                  <pic:spPr bwMode="auto">
+                    <a:xfrm>
+                      <a:off x="0" y="0"/>
+                      <a:ext cx="470780" cy="416979"/>
+                    </a:xfrm>
+                    <a:prstGeom prst="rect">
+                      <a:avLst/>
+                    </a:prstGeom>
+                    <a:ln>
+                      <a:noFill/>
+                    </a:ln>
+                    <a:effectLst>
+                      <a:outerShdw blurRad="292100" dist="139700" dir="2700000" algn="tl" rotWithShape="0">
+                        <a:srgbClr val="333333">
+                          <a:alpha val="65000"/>
+                        </a:srgbClr>
+                      </a:outerShdw>
+                    </a:effectLst>
+                    <a:extLst>
+                      <a:ext uri="{53640926-AAD7-44D8-BBD7-CCE9431645EC}">
+                        <a14:shadowObscured xmlns:a14="http://schemas.microsoft.com/office/drawing/2010/main"/>
+                      </a:ext>
+                    </a:extLst>
+                  </pic:spPr>
+                </pic:pic>
+              </a:graphicData>
+            </a:graphic>
+            <wp14:sizeRelH relativeFrom="page">
+              <wp14:pctWidth>0</wp14:pctWidth>
+            </wp14:sizeRelH>
+            <wp14:sizeRelV relativeFrom="page">
+              <wp14:pctHeight>0</wp14:pctHeight>
+            </wp14:sizeRelV>
+          </wp:anchor>
+        </w:drawing>
+      </w:r>
       <w:r>
         <w:rPr>
           <w:noProof/>
           <w:lang w:val="es-MX" w:eastAsia="es-MX"/>
         </w:rPr>
+        <w:t xml:space="preserve"> </w:t>
+      </w:r>
+      <w:bookmarkStart w:id="10" w:name="_GoBack"/>
+      <w:r>
+        <w:rPr>
+          <w:noProof/>
+          <w:lang w:val="es-MX" w:eastAsia="es-MX"/>
+        </w:rPr>
         <w:drawing>
-          <wp:anchor distT="0" distB="0" distL="114300" distR="114300" simplePos="0" relativeHeight="251819008" behindDoc="0" locked="0" layoutInCell="1" allowOverlap="1" wp14:anchorId="69B12AF0" wp14:editId="4CC924C9">
+          <wp:anchor distT="0" distB="0" distL="114300" distR="114300" simplePos="0" relativeHeight="251828224" behindDoc="0" locked="0" layoutInCell="1" allowOverlap="1" wp14:anchorId="6B24C057" wp14:editId="521361A3">
             <wp:simplePos x="0" y="0"/>
-            <wp:positionH relativeFrom="margin">
-              <wp:posOffset>2907665</wp:posOffset>
+            <wp:positionH relativeFrom="column">
+              <wp:posOffset>1950085</wp:posOffset>
             </wp:positionH>
             <wp:positionV relativeFrom="paragraph">
-              <wp:posOffset>146050</wp:posOffset>
+              <wp:posOffset>151765</wp:posOffset>
             </wp:positionV>
-            <wp:extent cx="618596" cy="317500"/>
-            <wp:effectExtent l="0" t="0" r="0" b="6350"/>
+            <wp:extent cx="1530985" cy="4640580"/>
+            <wp:effectExtent l="152400" t="152400" r="354965" b="369570"/>
             <wp:wrapNone/>
-            <wp:docPr id="66" name="Imagen 66"/>
+            <wp:docPr id="8" name="Imagen 8"/>
             <wp:cNvGraphicFramePr>
               <a:graphicFrameLocks xmlns:a="http://schemas.openxmlformats.org/drawingml/2006/main" noChangeAspect="1"/>
             </wp:cNvGraphicFramePr>
@@ -2996,7 +3449,7 @@
                     <pic:cNvPicPr/>
                   </pic:nvPicPr>
                   <pic:blipFill>
-                    <a:blip r:embed="rId10">
+                    <a:blip r:embed="rId11">
                       <a:extLst>
                         <a:ext uri="{28A0092B-C50C-407E-A947-70E740481C1C}">
                           <a14:useLocalDpi xmlns:a14="http://schemas.microsoft.com/office/drawing/2010/main" val="0"/>
@@ -3010,11 +3463,21 @@
                   <pic:spPr>
                     <a:xfrm>
                       <a:off x="0" y="0"/>
-                      <a:ext cx="618596" cy="317500"/>
+                      <a:ext cx="1530985" cy="4640580"/>
                     </a:xfrm>
                     <a:prstGeom prst="rect">
                       <a:avLst/>
                     </a:prstGeom>
+                    <a:ln>
+                      <a:noFill/>
+                    </a:ln>
+                    <a:effectLst>
+                      <a:outerShdw blurRad="292100" dist="139700" dir="2700000" algn="tl" rotWithShape="0">
+                        <a:srgbClr val="333333">
+                          <a:alpha val="65000"/>
+                        </a:srgbClr>
+                      </a:outerShdw>
+                    </a:effectLst>
                   </pic:spPr>
                 </pic:pic>
               </a:graphicData>
@@ -3028,214 +3491,140 @@
           </wp:anchor>
         </w:drawing>
       </w:r>
-    </w:p>
-    <w:p>
-      <w:pPr>
-        <w:rPr>
-          <w:rFonts w:ascii="Arial" w:hAnsi="Arial" w:cs="Arial"/>
-          <w:b/>
-          <w:sz w:val="24"/>
-          <w:szCs w:val="24"/>
-        </w:rPr>
-      </w:pPr>
-      <w:r>
-        <w:rPr>
-          <w:rFonts w:ascii="Arial" w:hAnsi="Arial" w:cs="Arial"/>
-          <w:b/>
-          <w:sz w:val="24"/>
-          <w:szCs w:val="24"/>
-        </w:rPr>
-        <w:t>1.</w:t>
-      </w:r>
-      <w:r>
-        <w:rPr>
-          <w:rFonts w:ascii="Arial" w:hAnsi="Arial" w:cs="Arial"/>
-          <w:b/>
-          <w:sz w:val="24"/>
-          <w:szCs w:val="24"/>
-        </w:rPr>
-        <w:t>1</w:t>
-      </w:r>
-      <w:r>
-        <w:rPr>
-          <w:rFonts w:ascii="Arial" w:hAnsi="Arial" w:cs="Arial"/>
-          <w:b/>
-          <w:sz w:val="24"/>
-          <w:szCs w:val="24"/>
-        </w:rPr>
-        <w:t>- Presionaremos el siguiente botón</w:t>
-      </w:r>
-    </w:p>
-    <w:p>
-      <w:pPr>
-        <w:rPr>
-          <w:rFonts w:ascii="Arial" w:hAnsi="Arial" w:cs="Arial"/>
-          <w:b/>
-          <w:sz w:val="24"/>
-          <w:szCs w:val="24"/>
-        </w:rPr>
-      </w:pPr>
-      <w:r>
-        <w:rPr>
-          <w:rFonts w:ascii="Arial" w:hAnsi="Arial" w:cs="Arial"/>
-          <w:b/>
-          <w:sz w:val="24"/>
-          <w:szCs w:val="24"/>
-        </w:rPr>
-        <w:t>p</w:t>
-      </w:r>
-      <w:r>
-        <w:rPr>
-          <w:rFonts w:ascii="Arial" w:hAnsi="Arial" w:cs="Arial"/>
-          <w:b/>
-          <w:sz w:val="24"/>
-          <w:szCs w:val="24"/>
-        </w:rPr>
-        <w:t>ara mostrar el menú principal</w:t>
-      </w:r>
-    </w:p>
-    <w:p>
-      <w:pPr>
-        <w:rPr>
-          <w:rFonts w:ascii="Arial" w:hAnsi="Arial" w:cs="Arial"/>
-          <w:b/>
-          <w:sz w:val="24"/>
-          <w:szCs w:val="24"/>
-        </w:rPr>
-      </w:pPr>
-    </w:p>
-    <w:p>
-      <w:pPr>
-        <w:rPr>
-          <w:rFonts w:ascii="Arial" w:hAnsi="Arial" w:cs="Arial"/>
-          <w:b/>
-          <w:sz w:val="24"/>
-          <w:szCs w:val="24"/>
-        </w:rPr>
-      </w:pPr>
-      <w:r>
-        <w:rPr>
-          <w:rFonts w:ascii="Arial" w:hAnsi="Arial" w:cs="Arial"/>
-          <w:b/>
-          <w:sz w:val="24"/>
-          <w:szCs w:val="24"/>
-        </w:rPr>
-        <w:t>1.</w:t>
-      </w:r>
-      <w:r>
-        <w:rPr>
-          <w:rFonts w:ascii="Arial" w:hAnsi="Arial" w:cs="Arial"/>
-          <w:b/>
-          <w:sz w:val="24"/>
-          <w:szCs w:val="24"/>
-        </w:rPr>
-        <w:t xml:space="preserve">2.- Seleccionar la opción </w:t>
-      </w:r>
-      <w:r>
-        <w:rPr>
-          <w:rFonts w:ascii="Arial" w:hAnsi="Arial" w:cs="Arial"/>
-          <w:b/>
-          <w:sz w:val="24"/>
-          <w:szCs w:val="24"/>
-        </w:rPr>
-        <w:t>APORTACIONES</w:t>
-      </w:r>
-      <w:r>
-        <w:rPr>
-          <w:rFonts w:ascii="Arial" w:hAnsi="Arial" w:cs="Arial"/>
-          <w:b/>
-          <w:sz w:val="24"/>
-          <w:szCs w:val="24"/>
-        </w:rPr>
-        <w:t xml:space="preserve"> </w:t>
-      </w:r>
-      <w:r>
-        <w:rPr>
-          <w:rFonts w:ascii="Arial" w:hAnsi="Arial" w:cs="Arial"/>
-          <w:b/>
-          <w:sz w:val="24"/>
-          <w:szCs w:val="24"/>
-        </w:rPr>
-        <w:t>ESTATALES</w:t>
-      </w:r>
-      <w:r>
-        <w:rPr>
-          <w:rFonts w:ascii="Arial" w:hAnsi="Arial" w:cs="Arial"/>
-          <w:b/>
-          <w:sz w:val="24"/>
-          <w:szCs w:val="24"/>
-        </w:rPr>
-        <w:t xml:space="preserve"> la cual desplegara un submenú</w:t>
-      </w:r>
-    </w:p>
-    <w:p>
-      <w:pPr>
-        <w:rPr>
-          <w:rFonts w:ascii="Arial" w:hAnsi="Arial" w:cs="Arial"/>
-          <w:b/>
-          <w:sz w:val="24"/>
-          <w:szCs w:val="24"/>
-        </w:rPr>
-      </w:pPr>
-    </w:p>
-    <w:p>
-      <w:pPr>
-        <w:rPr>
-          <w:rFonts w:ascii="Arial" w:hAnsi="Arial" w:cs="Arial"/>
-          <w:b/>
-          <w:sz w:val="24"/>
-          <w:szCs w:val="24"/>
-        </w:rPr>
-      </w:pPr>
-      <w:r>
-        <w:rPr>
-          <w:rFonts w:ascii="Arial" w:hAnsi="Arial" w:cs="Arial"/>
-          <w:b/>
-          <w:sz w:val="24"/>
-          <w:szCs w:val="24"/>
-        </w:rPr>
-        <w:t>1.</w:t>
-      </w:r>
-      <w:r>
-        <w:rPr>
-          <w:rFonts w:ascii="Arial" w:hAnsi="Arial" w:cs="Arial"/>
-          <w:b/>
-          <w:sz w:val="24"/>
-          <w:szCs w:val="24"/>
-        </w:rPr>
-        <w:t>3.- De las opciones del submenú elegiremos la opción “</w:t>
-      </w:r>
-      <w:r>
-        <w:rPr>
-          <w:rFonts w:ascii="Arial" w:hAnsi="Arial" w:cs="Arial"/>
-          <w:b/>
-          <w:sz w:val="24"/>
-          <w:szCs w:val="24"/>
-        </w:rPr>
-        <w:t xml:space="preserve">Fondos de </w:t>
-      </w:r>
-      <w:r>
-        <w:rPr>
-          <w:rFonts w:ascii="Arial" w:hAnsi="Arial" w:cs="Arial"/>
-          <w:b/>
-          <w:sz w:val="24"/>
-          <w:szCs w:val="24"/>
-        </w:rPr>
-        <w:t>Desarrollo Municipal</w:t>
-      </w:r>
-      <w:r>
-        <w:rPr>
-          <w:rFonts w:ascii="Arial" w:hAnsi="Arial" w:cs="Arial"/>
-          <w:b/>
-          <w:sz w:val="24"/>
-          <w:szCs w:val="24"/>
-        </w:rPr>
-        <w:t xml:space="preserve">” </w:t>
-      </w:r>
-    </w:p>
-    <w:p>
-      <w:pPr>
-        <w:jc w:val="center"/>
+      <w:bookmarkEnd w:id="10"/>
+    </w:p>
+    <w:p>
+      <w:pPr>
+        <w:rPr>
+          <w:rFonts w:ascii="Arial" w:hAnsi="Arial" w:cs="Arial"/>
+          <w:b/>
+          <w:sz w:val="24"/>
+          <w:szCs w:val="24"/>
+        </w:rPr>
+      </w:pPr>
+    </w:p>
+    <w:p>
+      <w:pPr>
+        <w:rPr>
+          <w:rFonts w:ascii="Arial" w:hAnsi="Arial" w:cs="Arial"/>
+          <w:b/>
+          <w:sz w:val="24"/>
+          <w:szCs w:val="24"/>
+        </w:rPr>
+      </w:pPr>
+    </w:p>
+    <w:p>
+      <w:pPr>
+        <w:rPr>
+          <w:rFonts w:ascii="Arial" w:hAnsi="Arial" w:cs="Arial"/>
+          <w:b/>
+          <w:sz w:val="24"/>
+          <w:szCs w:val="24"/>
+        </w:rPr>
+      </w:pPr>
+    </w:p>
+    <w:p>
+      <w:pPr>
+        <w:rPr>
+          <w:rFonts w:ascii="Arial" w:hAnsi="Arial" w:cs="Arial"/>
+          <w:b/>
+          <w:sz w:val="24"/>
+          <w:szCs w:val="24"/>
+        </w:rPr>
+      </w:pPr>
+    </w:p>
+    <w:p>
+      <w:pPr>
+        <w:rPr>
+          <w:rFonts w:ascii="Arial" w:hAnsi="Arial" w:cs="Arial"/>
+          <w:b/>
+          <w:sz w:val="24"/>
+          <w:szCs w:val="24"/>
+        </w:rPr>
+      </w:pPr>
+    </w:p>
+    <w:p>
+      <w:pPr>
+        <w:rPr>
+          <w:rFonts w:ascii="Arial" w:hAnsi="Arial" w:cs="Arial"/>
+          <w:b/>
+          <w:sz w:val="24"/>
+          <w:szCs w:val="24"/>
+        </w:rPr>
+      </w:pPr>
+    </w:p>
+    <w:p>
+      <w:pPr>
+        <w:rPr>
+          <w:rFonts w:ascii="Arial" w:hAnsi="Arial" w:cs="Arial"/>
+          <w:b/>
+          <w:sz w:val="24"/>
+          <w:szCs w:val="24"/>
+        </w:rPr>
+      </w:pPr>
+    </w:p>
+    <w:p>
+      <w:pPr>
+        <w:rPr>
+          <w:rFonts w:ascii="Arial" w:hAnsi="Arial" w:cs="Arial"/>
+          <w:b/>
+          <w:sz w:val="24"/>
+          <w:szCs w:val="24"/>
+        </w:rPr>
+      </w:pPr>
+    </w:p>
+    <w:p>
+      <w:pPr>
+        <w:rPr>
+          <w:rFonts w:ascii="Arial" w:hAnsi="Arial" w:cs="Arial"/>
+          <w:b/>
+          <w:sz w:val="24"/>
+          <w:szCs w:val="24"/>
+        </w:rPr>
+      </w:pPr>
+    </w:p>
+    <w:p>
+      <w:pPr>
+        <w:rPr>
+          <w:rFonts w:ascii="Arial" w:hAnsi="Arial" w:cs="Arial"/>
+          <w:b/>
+          <w:sz w:val="24"/>
+          <w:szCs w:val="24"/>
+        </w:rPr>
+      </w:pPr>
+    </w:p>
+    <w:p>
+      <w:pPr>
+        <w:rPr>
+          <w:rFonts w:ascii="Arial" w:hAnsi="Arial" w:cs="Arial"/>
+          <w:b/>
+          <w:sz w:val="24"/>
+          <w:szCs w:val="24"/>
+        </w:rPr>
+      </w:pPr>
+    </w:p>
+    <w:p>
+      <w:pPr>
+        <w:rPr>
+          <w:rFonts w:ascii="Arial" w:hAnsi="Arial" w:cs="Arial"/>
+          <w:b/>
+          <w:sz w:val="24"/>
+          <w:szCs w:val="24"/>
+        </w:rPr>
+      </w:pPr>
+    </w:p>
+    <w:p>
+      <w:pPr>
+        <w:rPr>
+          <w:rFonts w:ascii="Arial" w:hAnsi="Arial" w:cs="Arial"/>
+          <w:b/>
+          <w:sz w:val="24"/>
+          <w:szCs w:val="24"/>
+        </w:rPr>
+      </w:pPr>
+    </w:p>
+    <w:p>
+      <w:pPr>
         <w:rPr>
           <w:rFonts w:ascii="Arial" w:hAnsi="Arial" w:cs="Arial"/>
           <w:b/>
@@ -3252,16 +3641,16 @@
         <mc:AlternateContent>
           <mc:Choice Requires="wps">
             <w:drawing>
-              <wp:anchor distT="0" distB="0" distL="114300" distR="114300" simplePos="0" relativeHeight="251825152" behindDoc="0" locked="0" layoutInCell="1" allowOverlap="1" wp14:anchorId="56A40235" wp14:editId="1103E937">
+              <wp:anchor distT="0" distB="0" distL="114300" distR="114300" simplePos="0" relativeHeight="251829248" behindDoc="0" locked="0" layoutInCell="1" allowOverlap="1" wp14:anchorId="56A40235" wp14:editId="67E5BE5A">
                 <wp:simplePos x="0" y="0"/>
                 <wp:positionH relativeFrom="column">
-                  <wp:posOffset>1577975</wp:posOffset>
+                  <wp:posOffset>1556739</wp:posOffset>
                 </wp:positionH>
                 <wp:positionV relativeFrom="paragraph">
-                  <wp:posOffset>3610279</wp:posOffset>
+                  <wp:posOffset>111642</wp:posOffset>
                 </wp:positionV>
-                <wp:extent cx="2274570" cy="318770"/>
-                <wp:effectExtent l="19050" t="19050" r="11430" b="24130"/>
+                <wp:extent cx="2466754" cy="520788"/>
+                <wp:effectExtent l="19050" t="19050" r="10160" b="12700"/>
                 <wp:wrapNone/>
                 <wp:docPr id="5" name="Rectángulo 5"/>
                 <wp:cNvGraphicFramePr/>
@@ -3272,7 +3661,7 @@
                       <wps:spPr>
                         <a:xfrm>
                           <a:off x="0" y="0"/>
-                          <a:ext cx="2274570" cy="318770"/>
+                          <a:ext cx="2466754" cy="520788"/>
                         </a:xfrm>
                         <a:prstGeom prst="rect">
                           <a:avLst/>
@@ -3318,143 +3707,11 @@
           </mc:Choice>
           <mc:Fallback>
             <w:pict>
-              <v:rect w14:anchorId="19E4866D" id="Rectángulo 5" o:spid="_x0000_s1026" style="position:absolute;margin-left:124.25pt;margin-top:284.25pt;width:179.1pt;height:25.1pt;z-index:251825152;visibility:visible;mso-wrap-style:square;mso-width-percent:0;mso-height-percent:0;mso-wrap-distance-left:9pt;mso-wrap-distance-top:0;mso-wrap-distance-right:9pt;mso-wrap-distance-bottom:0;mso-position-horizontal:absolute;mso-position-horizontal-relative:text;mso-position-vertical:absolute;mso-position-vertical-relative:text;mso-width-percent:0;mso-height-percent:0;mso-width-relative:margin;mso-height-relative:margin;v-text-anchor:middle" o:gfxdata="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" filled="f" strokecolor="red" strokeweight="2.25pt"/>
+              <v:rect w14:anchorId="43A3E390" id="Rectángulo 5" o:spid="_x0000_s1026" style="position:absolute;margin-left:122.6pt;margin-top:8.8pt;width:194.25pt;height:41pt;z-index:251829248;visibility:visible;mso-wrap-style:square;mso-width-percent:0;mso-height-percent:0;mso-wrap-distance-left:9pt;mso-wrap-distance-top:0;mso-wrap-distance-right:9pt;mso-wrap-distance-bottom:0;mso-position-horizontal:absolute;mso-position-horizontal-relative:text;mso-position-vertical:absolute;mso-position-vertical-relative:text;mso-width-percent:0;mso-height-percent:0;mso-width-relative:margin;mso-height-relative:margin;v-text-anchor:middle" o:gfxdata="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" filled="f" strokecolor="red" strokeweight="2.25pt"/>
             </w:pict>
           </mc:Fallback>
         </mc:AlternateContent>
       </w:r>
-      <w:r>
-        <w:rPr>
-          <w:noProof/>
-          <w:lang w:val="es-MX" w:eastAsia="es-MX"/>
-        </w:rPr>
-        <w:drawing>
-          <wp:anchor distT="0" distB="0" distL="114300" distR="114300" simplePos="0" relativeHeight="251820032" behindDoc="0" locked="0" layoutInCell="1" allowOverlap="1" wp14:anchorId="5B950690" wp14:editId="1557200A">
-            <wp:simplePos x="0" y="0"/>
-            <wp:positionH relativeFrom="margin">
-              <wp:posOffset>1194159</wp:posOffset>
-            </wp:positionH>
-            <wp:positionV relativeFrom="paragraph">
-              <wp:posOffset>131445</wp:posOffset>
-            </wp:positionV>
-            <wp:extent cx="694690" cy="356235"/>
-            <wp:effectExtent l="0" t="0" r="0" b="5715"/>
-            <wp:wrapNone/>
-            <wp:docPr id="69" name="Imagen 69"/>
-            <wp:cNvGraphicFramePr>
-              <a:graphicFrameLocks xmlns:a="http://schemas.openxmlformats.org/drawingml/2006/main" noChangeAspect="1"/>
-            </wp:cNvGraphicFramePr>
-            <a:graphic xmlns:a="http://schemas.openxmlformats.org/drawingml/2006/main">
-              <a:graphicData uri="http://schemas.openxmlformats.org/drawingml/2006/picture">
-                <pic:pic xmlns:pic="http://schemas.openxmlformats.org/drawingml/2006/picture">
-                  <pic:nvPicPr>
-                    <pic:cNvPr id="1" name=""/>
-                    <pic:cNvPicPr/>
-                  </pic:nvPicPr>
-                  <pic:blipFill>
-                    <a:blip r:embed="rId10">
-                      <a:extLst>
-                        <a:ext uri="{28A0092B-C50C-407E-A947-70E740481C1C}">
-                          <a14:useLocalDpi xmlns:a14="http://schemas.microsoft.com/office/drawing/2010/main" val="0"/>
-                        </a:ext>
-                      </a:extLst>
-                    </a:blip>
-                    <a:stretch>
-                      <a:fillRect/>
-                    </a:stretch>
-                  </pic:blipFill>
-                  <pic:spPr>
-                    <a:xfrm>
-                      <a:off x="0" y="0"/>
-                      <a:ext cx="694690" cy="356235"/>
-                    </a:xfrm>
-                    <a:prstGeom prst="rect">
-                      <a:avLst/>
-                    </a:prstGeom>
-                  </pic:spPr>
-                </pic:pic>
-              </a:graphicData>
-            </a:graphic>
-            <wp14:sizeRelH relativeFrom="page">
-              <wp14:pctWidth>0</wp14:pctWidth>
-            </wp14:sizeRelH>
-            <wp14:sizeRelV relativeFrom="page">
-              <wp14:pctHeight>0</wp14:pctHeight>
-            </wp14:sizeRelV>
-          </wp:anchor>
-        </w:drawing>
-      </w:r>
-      <w:r>
-        <w:rPr>
-          <w:noProof/>
-          <w:lang w:val="es-MX" w:eastAsia="es-MX"/>
-        </w:rPr>
-        <w:t xml:space="preserve"> </w:t>
-      </w:r>
-      <w:r>
-        <w:rPr>
-          <w:noProof/>
-          <w:lang w:val="es-MX" w:eastAsia="es-MX"/>
-        </w:rPr>
-        <w:drawing>
-          <wp:inline distT="0" distB="0" distL="0" distR="0" wp14:anchorId="75F5311A" wp14:editId="063609DD">
-            <wp:extent cx="2202511" cy="4299875"/>
-            <wp:effectExtent l="0" t="0" r="7620" b="5715"/>
-            <wp:docPr id="19" name="Imagen 19"/>
-            <wp:cNvGraphicFramePr>
-              <a:graphicFrameLocks xmlns:a="http://schemas.openxmlformats.org/drawingml/2006/main" noChangeAspect="1"/>
-            </wp:cNvGraphicFramePr>
-            <a:graphic xmlns:a="http://schemas.openxmlformats.org/drawingml/2006/main">
-              <a:graphicData uri="http://schemas.openxmlformats.org/drawingml/2006/picture">
-                <pic:pic xmlns:pic="http://schemas.openxmlformats.org/drawingml/2006/picture">
-                  <pic:nvPicPr>
-                    <pic:cNvPr id="0" name="Picture 1"/>
-                    <pic:cNvPicPr>
-                      <a:picLocks noChangeAspect="1" noChangeArrowheads="1"/>
-                    </pic:cNvPicPr>
-                  </pic:nvPicPr>
-                  <pic:blipFill>
-                    <a:blip r:embed="rId11">
-                      <a:extLst>
-                        <a:ext uri="{28A0092B-C50C-407E-A947-70E740481C1C}">
-                          <a14:useLocalDpi xmlns:a14="http://schemas.microsoft.com/office/drawing/2010/main" val="0"/>
-                        </a:ext>
-                      </a:extLst>
-                    </a:blip>
-                    <a:srcRect/>
-                    <a:stretch>
-                      <a:fillRect/>
-                    </a:stretch>
-                  </pic:blipFill>
-                  <pic:spPr bwMode="auto">
-                    <a:xfrm>
-                      <a:off x="0" y="0"/>
-                      <a:ext cx="2215037" cy="4324329"/>
-                    </a:xfrm>
-                    <a:prstGeom prst="rect">
-                      <a:avLst/>
-                    </a:prstGeom>
-                    <a:noFill/>
-                    <a:ln>
-                      <a:noFill/>
-                    </a:ln>
-                  </pic:spPr>
-                </pic:pic>
-              </a:graphicData>
-            </a:graphic>
-          </wp:inline>
-        </w:drawing>
-      </w:r>
-    </w:p>
-    <w:p>
-      <w:pPr>
-        <w:rPr>
-          <w:rFonts w:ascii="Arial" w:hAnsi="Arial" w:cs="Arial"/>
-          <w:b/>
-          <w:sz w:val="24"/>
-          <w:szCs w:val="24"/>
-        </w:rPr>
-      </w:pPr>
     </w:p>
     <w:p>
       <w:pPr>
@@ -3485,9 +3742,9 @@
           <w:rFonts w:cs="Arial"/>
         </w:rPr>
       </w:pPr>
-      <w:bookmarkStart w:id="12" w:name="_Toc123565163"/>
-      <w:bookmarkStart w:id="13" w:name="_Toc124341670"/>
-      <w:bookmarkStart w:id="14" w:name="_Toc124522210"/>
+      <w:bookmarkStart w:id="11" w:name="_Toc123565163"/>
+      <w:bookmarkStart w:id="12" w:name="_Toc124341670"/>
+      <w:bookmarkStart w:id="13" w:name="_Toc124522210"/>
       <w:r>
         <w:rPr>
           <w:rFonts w:cs="Arial"/>
@@ -3495,9 +3752,9 @@
         <w:lastRenderedPageBreak/>
         <w:t>2.- Crear un nuevo cálculo</w:t>
       </w:r>
+      <w:bookmarkEnd w:id="11"/>
       <w:bookmarkEnd w:id="12"/>
       <w:bookmarkEnd w:id="13"/>
-      <w:bookmarkEnd w:id="14"/>
     </w:p>
     <w:p>
       <w:pPr>
@@ -4908,18 +5165,18 @@
           <w:rFonts w:cs="Arial"/>
         </w:rPr>
       </w:pPr>
-      <w:bookmarkStart w:id="15" w:name="_Toc123565164"/>
-      <w:bookmarkStart w:id="16" w:name="_Toc124341671"/>
-      <w:bookmarkStart w:id="17" w:name="_Toc124522211"/>
+      <w:bookmarkStart w:id="14" w:name="_Toc123565164"/>
+      <w:bookmarkStart w:id="15" w:name="_Toc124341671"/>
+      <w:bookmarkStart w:id="16" w:name="_Toc124522211"/>
       <w:r>
         <w:rPr>
           <w:rFonts w:cs="Arial"/>
         </w:rPr>
         <w:t>3.- Autorización de cálculo</w:t>
       </w:r>
+      <w:bookmarkEnd w:id="14"/>
       <w:bookmarkEnd w:id="15"/>
       <w:bookmarkEnd w:id="16"/>
-      <w:bookmarkEnd w:id="17"/>
     </w:p>
     <w:p>
       <w:pPr>
@@ -5548,18 +5805,18 @@
           <w:rFonts w:cs="Arial"/>
         </w:rPr>
       </w:pPr>
-      <w:bookmarkStart w:id="18" w:name="_Toc124161440"/>
-      <w:bookmarkStart w:id="19" w:name="_Toc124341672"/>
-      <w:bookmarkStart w:id="20" w:name="_Toc124522212"/>
+      <w:bookmarkStart w:id="17" w:name="_Toc124161440"/>
+      <w:bookmarkStart w:id="18" w:name="_Toc124341672"/>
+      <w:bookmarkStart w:id="19" w:name="_Toc124522212"/>
       <w:r>
         <w:rPr>
           <w:rFonts w:cs="Arial"/>
         </w:rPr>
         <w:t>4.- Regresar un cálculo</w:t>
       </w:r>
+      <w:bookmarkEnd w:id="17"/>
       <w:bookmarkEnd w:id="18"/>
       <w:bookmarkEnd w:id="19"/>
-      <w:bookmarkEnd w:id="20"/>
       <w:r>
         <w:rPr>
           <w:rFonts w:cs="Arial"/>
@@ -6128,18 +6385,18 @@
           <w:rFonts w:cs="Arial"/>
         </w:rPr>
       </w:pPr>
-      <w:bookmarkStart w:id="21" w:name="_Toc123565165"/>
-      <w:bookmarkStart w:id="22" w:name="_Toc124341673"/>
-      <w:bookmarkStart w:id="23" w:name="_Toc124522213"/>
+      <w:bookmarkStart w:id="20" w:name="_Toc123565165"/>
+      <w:bookmarkStart w:id="21" w:name="_Toc124341673"/>
+      <w:bookmarkStart w:id="22" w:name="_Toc124522213"/>
       <w:r>
         <w:rPr>
           <w:rFonts w:cs="Arial"/>
         </w:rPr>
         <w:t>5.- Consulta de estatus</w:t>
       </w:r>
+      <w:bookmarkEnd w:id="20"/>
       <w:bookmarkEnd w:id="21"/>
       <w:bookmarkEnd w:id="22"/>
-      <w:bookmarkEnd w:id="23"/>
     </w:p>
     <w:p>
       <w:pPr>
@@ -6920,7 +7177,7 @@
                 <w:noProof/>
                 <w:color w:val="FFFFFF" w:themeColor="background1"/>
               </w:rPr>
-              <w:t>3</w:t>
+              <w:t>6</w:t>
             </w:r>
             <w:r>
               <w:rPr>
@@ -9029,7 +9286,7 @@
 </file>
 
 <file path=customXml/itemProps1.xml><?xml version="1.0" encoding="utf-8"?>
-<ds:datastoreItem xmlns:ds="http://schemas.openxmlformats.org/officeDocument/2006/customXml" ds:itemID="{DA4DF6AA-525E-45EB-B1BB-704CE68B8D04}">
+<ds:datastoreItem xmlns:ds="http://schemas.openxmlformats.org/officeDocument/2006/customXml" ds:itemID="{C0163244-E479-4B34-89FB-8264EFA5AD6D}">
   <ds:schemaRefs>
     <ds:schemaRef ds:uri="http://schemas.openxmlformats.org/officeDocument/2006/bibliography"/>
   </ds:schemaRefs>

</xml_diff>